<commit_message>
Updated HISTORY and TREE files
</commit_message>
<xml_diff>
--- a/TREE.docx
+++ b/TREE.docx
@@ -41,6 +41,166 @@
           <w:b/>
           <w:bCs/>
           <w:color w:val="002060"/>
+          <w:lang w:val="en-US"/>
+        </w:rPr>
+      </w:pPr>
+      <w:r>
+        <w:rPr>
+          <w:rFonts w:ascii="Courier New" w:hAnsi="Courier New" w:cs="Courier New"/>
+          <w:b/>
+          <w:bCs/>
+          <w:color w:val="002060"/>
+        </w:rPr>
+        <w:t xml:space="preserve"># (c) Kazansky137 - </w:t>
+      </w:r>
+      <w:r>
+        <w:rPr>
+          <w:rFonts w:ascii="Courier New" w:hAnsi="Courier New" w:cs="Courier New"/>
+          <w:b/>
+          <w:bCs/>
+          <w:color w:val="002060"/>
+          <w:lang w:val="en-US"/>
+        </w:rPr>
+        <w:t>Sun Apr 26 17:26:43 CEST 2020</w:t>
+      </w:r>
+    </w:p>
+    <w:p>
+      <w:pPr>
+        <w:pStyle w:val="PlainText"/>
+        <w:rPr>
+          <w:rFonts w:ascii="Courier New" w:hAnsi="Courier New" w:cs="Courier New"/>
+          <w:color w:val="002060"/>
+        </w:rPr>
+      </w:pPr>
+    </w:p>
+    <w:p>
+      <w:pPr>
+        <w:pStyle w:val="PlainText"/>
+        <w:rPr>
+          <w:rFonts w:ascii="Courier New" w:hAnsi="Courier New" w:cs="Courier New"/>
+          <w:b/>
+          <w:bCs/>
+          <w:color w:val="002060"/>
+        </w:rPr>
+      </w:pPr>
+      <w:r>
+        <w:rPr>
+          <w:rFonts w:ascii="Courier New" w:hAnsi="Courier New" w:cs="Courier New"/>
+          <w:b/>
+          <w:bCs/>
+          <w:color w:val="002060"/>
+        </w:rPr>
+        <w:t>MASTER      DEVOUT      DEVPOS</w:t>
+      </w:r>
+    </w:p>
+    <w:p>
+      <w:pPr>
+        <w:pStyle w:val="PlainText"/>
+        <w:rPr>
+          <w:rFonts w:ascii="Courier New" w:hAnsi="Courier New" w:cs="Courier New"/>
+          <w:b/>
+          <w:bCs/>
+          <w:color w:val="002060"/>
+        </w:rPr>
+      </w:pPr>
+      <w:r>
+        <w:rPr>
+          <w:rFonts w:ascii="Courier New" w:hAnsi="Courier New" w:cs="Courier New"/>
+          <w:b/>
+          <w:bCs/>
+          <w:color w:val="002060"/>
+        </w:rPr>
+        <w:t>0026e17</w:t>
+      </w:r>
+    </w:p>
+    <w:p>
+      <w:pPr>
+        <w:pStyle w:val="PlainText"/>
+        <w:rPr>
+          <w:rFonts w:ascii="Courier New" w:hAnsi="Courier New" w:cs="Courier New"/>
+          <w:b/>
+          <w:bCs/>
+          <w:color w:val="002060"/>
+        </w:rPr>
+      </w:pPr>
+      <w:r>
+        <w:rPr>
+          <w:rFonts w:ascii="Courier New" w:hAnsi="Courier New" w:cs="Courier New"/>
+          <w:b/>
+          <w:bCs/>
+          <w:color w:val="002060"/>
+        </w:rPr>
+        <w:t xml:space="preserve">   |</w:t>
+      </w:r>
+    </w:p>
+    <w:p>
+      <w:pPr>
+        <w:pStyle w:val="PlainText"/>
+        <w:rPr>
+          <w:rFonts w:ascii="Courier New" w:hAnsi="Courier New" w:cs="Courier New"/>
+          <w:b/>
+          <w:bCs/>
+          <w:color w:val="002060"/>
+        </w:rPr>
+      </w:pPr>
+      <w:r>
+        <w:rPr>
+          <w:rFonts w:ascii="Courier New" w:hAnsi="Courier New" w:cs="Courier New"/>
+          <w:b/>
+          <w:bCs/>
+          <w:color w:val="002060"/>
+        </w:rPr>
+        <w:t xml:space="preserve">   +----&gt;&gt;&gt;----+</w:t>
+      </w:r>
+    </w:p>
+    <w:p>
+      <w:pPr>
+        <w:pStyle w:val="PlainText"/>
+        <w:rPr>
+          <w:rFonts w:ascii="Courier New" w:hAnsi="Courier New" w:cs="Courier New"/>
+          <w:b/>
+          <w:bCs/>
+          <w:color w:val="002060"/>
+        </w:rPr>
+      </w:pPr>
+      <w:r>
+        <w:rPr>
+          <w:rFonts w:ascii="Courier New" w:hAnsi="Courier New" w:cs="Courier New"/>
+          <w:b/>
+          <w:bCs/>
+          <w:color w:val="002060"/>
+        </w:rPr>
+        <w:t xml:space="preserve">   |           |</w:t>
+      </w:r>
+    </w:p>
+    <w:p>
+      <w:pPr>
+        <w:pStyle w:val="PlainText"/>
+        <w:rPr>
+          <w:rFonts w:ascii="Courier New" w:hAnsi="Courier New" w:cs="Courier New"/>
+          <w:b/>
+          <w:bCs/>
+          <w:color w:val="002060"/>
+        </w:rPr>
+      </w:pPr>
+      <w:r>
+        <w:rPr>
+          <w:rFonts w:ascii="Courier New" w:hAnsi="Courier New" w:cs="Courier New"/>
+          <w:b/>
+          <w:bCs/>
+          <w:color w:val="002060"/>
+        </w:rPr>
+        <w:t xml:space="preserve">   |        3e66357</w:t>
+      </w:r>
+    </w:p>
+    <w:p>
+      <w:pPr>
+        <w:pStyle w:val="PlainText"/>
+        <w:rPr>
+          <w:rFonts w:ascii="Courier New" w:hAnsi="Courier New" w:cs="Courier New"/>
+          <w:b/>
+          <w:bCs/>
+          <w:color w:val="002060"/>
           <w:lang w:val="fr-FR"/>
         </w:rPr>
       </w:pPr>
@@ -50,67 +210,31 @@
           <w:b/>
           <w:bCs/>
           <w:color w:val="002060"/>
-        </w:rPr>
-        <w:t xml:space="preserve"># (c) Kazansky137 - </w:t>
-      </w:r>
-      <w:r>
-        <w:rPr>
-          <w:rFonts w:ascii="Courier New" w:hAnsi="Courier New" w:cs="Courier New"/>
-          <w:b/>
-          <w:bCs/>
-          <w:color w:val="002060"/>
           <w:lang w:val="fr-FR"/>
         </w:rPr>
-        <w:t>Fri Apr 24 19:28:54 CEST 2020</w:t>
-      </w:r>
-    </w:p>
-    <w:p>
-      <w:pPr>
-        <w:pStyle w:val="PlainText"/>
-        <w:rPr>
-          <w:rFonts w:ascii="Courier New" w:hAnsi="Courier New" w:cs="Courier New"/>
-          <w:color w:val="002060"/>
-        </w:rPr>
-      </w:pPr>
-    </w:p>
-    <w:p>
-      <w:pPr>
-        <w:pStyle w:val="PlainText"/>
-        <w:rPr>
-          <w:rFonts w:ascii="Courier New" w:hAnsi="Courier New" w:cs="Courier New"/>
-          <w:b/>
-          <w:bCs/>
-          <w:color w:val="002060"/>
-        </w:rPr>
-      </w:pPr>
-      <w:r>
-        <w:rPr>
-          <w:rFonts w:ascii="Courier New" w:hAnsi="Courier New" w:cs="Courier New"/>
-          <w:b/>
-          <w:bCs/>
-          <w:color w:val="002060"/>
-        </w:rPr>
-        <w:t>MASTER      DEVOUT      DEVPOS</w:t>
-      </w:r>
-    </w:p>
-    <w:p>
-      <w:pPr>
-        <w:pStyle w:val="PlainText"/>
-        <w:rPr>
-          <w:rFonts w:ascii="Courier New" w:hAnsi="Courier New" w:cs="Courier New"/>
-          <w:b/>
-          <w:bCs/>
-          <w:color w:val="002060"/>
-        </w:rPr>
-      </w:pPr>
-      <w:r>
-        <w:rPr>
-          <w:rFonts w:ascii="Courier New" w:hAnsi="Courier New" w:cs="Courier New"/>
-          <w:b/>
-          <w:bCs/>
-          <w:color w:val="002060"/>
-        </w:rPr>
-        <w:t>0026e17</w:t>
+        <w:t xml:space="preserve">   |       </w:t>
+      </w:r>
+      <w:proofErr w:type="gramStart"/>
+      <w:r>
+        <w:rPr>
+          <w:rFonts w:ascii="Courier New" w:hAnsi="Courier New" w:cs="Courier New"/>
+          <w:b/>
+          <w:bCs/>
+          <w:color w:val="002060"/>
+          <w:lang w:val="fr-FR"/>
+        </w:rPr>
+        <w:t xml:space="preserve"> ..</w:t>
+      </w:r>
+      <w:proofErr w:type="gramEnd"/>
+      <w:r>
+        <w:rPr>
+          <w:rFonts w:ascii="Courier New" w:hAnsi="Courier New" w:cs="Courier New"/>
+          <w:b/>
+          <w:bCs/>
+          <w:color w:val="002060"/>
+          <w:lang w:val="fr-FR"/>
+        </w:rPr>
+        <w:t>*15..</w:t>
       </w:r>
     </w:p>
     <w:p>
@@ -132,25 +256,23 @@
         </w:rPr>
         <w:t xml:space="preserve">   |</w:t>
       </w:r>
-    </w:p>
-    <w:p>
-      <w:pPr>
-        <w:pStyle w:val="PlainText"/>
-        <w:rPr>
-          <w:rFonts w:ascii="Courier New" w:hAnsi="Courier New" w:cs="Courier New"/>
-          <w:b/>
-          <w:bCs/>
-          <w:color w:val="002060"/>
-        </w:rPr>
-      </w:pPr>
-      <w:r>
-        <w:rPr>
-          <w:rFonts w:ascii="Courier New" w:hAnsi="Courier New" w:cs="Courier New"/>
-          <w:b/>
-          <w:bCs/>
-          <w:color w:val="002060"/>
-        </w:rPr>
-        <w:t xml:space="preserve">   +----&gt;&gt;&gt;----+</w:t>
+      <w:r>
+        <w:rPr>
+          <w:rFonts w:ascii="Courier New" w:hAnsi="Courier New" w:cs="Courier New"/>
+          <w:b/>
+          <w:bCs/>
+          <w:color w:val="002060"/>
+        </w:rPr>
+        <w:t xml:space="preserve">        </w:t>
+      </w:r>
+      <w:r>
+        <w:rPr>
+          <w:rFonts w:ascii="Courier New" w:hAnsi="Courier New" w:cs="Courier New"/>
+          <w:b/>
+          <w:bCs/>
+          <w:color w:val="002060"/>
+        </w:rPr>
+        <w:t>b5c3973</w:t>
       </w:r>
     </w:p>
     <w:p>
@@ -190,29 +312,7 @@
           <w:bCs/>
           <w:color w:val="002060"/>
         </w:rPr>
-        <w:t xml:space="preserve">   |        3e66357</w:t>
-      </w:r>
-    </w:p>
-    <w:p>
-      <w:pPr>
-        <w:pStyle w:val="PlainText"/>
-        <w:rPr>
-          <w:rFonts w:ascii="Courier New" w:hAnsi="Courier New" w:cs="Courier New"/>
-          <w:b/>
-          <w:bCs/>
-          <w:color w:val="002060"/>
-          <w:lang w:val="nl-NL"/>
-        </w:rPr>
-      </w:pPr>
-      <w:r>
-        <w:rPr>
-          <w:rFonts w:ascii="Courier New" w:hAnsi="Courier New" w:cs="Courier New"/>
-          <w:b/>
-          <w:bCs/>
-          <w:color w:val="002060"/>
-          <w:lang w:val="nl-NL"/>
-        </w:rPr>
-        <w:t xml:space="preserve">   |        . . . .</w:t>
+        <w:t xml:space="preserve">   +----&lt;&lt;&lt;&lt;---+</w:t>
       </w:r>
     </w:p>
     <w:p>
@@ -234,63 +334,25 @@
         </w:rPr>
         <w:t xml:space="preserve">   |</w:t>
       </w:r>
-      <w:r>
-        <w:rPr>
-          <w:rFonts w:ascii="Courier New" w:hAnsi="Courier New" w:cs="Courier New"/>
-          <w:b/>
-          <w:bCs/>
-          <w:color w:val="002060"/>
-        </w:rPr>
-        <w:t xml:space="preserve">        </w:t>
-      </w:r>
-      <w:r>
-        <w:rPr>
-          <w:rFonts w:ascii="Courier New" w:hAnsi="Courier New" w:cs="Courier New"/>
-          <w:b/>
-          <w:bCs/>
-          <w:color w:val="002060"/>
-        </w:rPr>
-        <w:t>b5c3973</w:t>
-      </w:r>
-    </w:p>
-    <w:p>
-      <w:pPr>
-        <w:pStyle w:val="PlainText"/>
-        <w:rPr>
-          <w:rFonts w:ascii="Courier New" w:hAnsi="Courier New" w:cs="Courier New"/>
-          <w:b/>
-          <w:bCs/>
-          <w:color w:val="002060"/>
-        </w:rPr>
-      </w:pPr>
-      <w:r>
-        <w:rPr>
-          <w:rFonts w:ascii="Courier New" w:hAnsi="Courier New" w:cs="Courier New"/>
-          <w:b/>
-          <w:bCs/>
-          <w:color w:val="002060"/>
-        </w:rPr>
-        <w:t xml:space="preserve">   |           |</w:t>
-      </w:r>
-    </w:p>
-    <w:p>
-      <w:pPr>
-        <w:pStyle w:val="PlainText"/>
-        <w:rPr>
-          <w:rFonts w:ascii="Courier New" w:hAnsi="Courier New" w:cs="Courier New"/>
-          <w:b/>
-          <w:bCs/>
-          <w:color w:val="002060"/>
-        </w:rPr>
-      </w:pPr>
-      <w:r>
-        <w:rPr>
-          <w:rFonts w:ascii="Courier New" w:hAnsi="Courier New" w:cs="Courier New"/>
-          <w:b/>
-          <w:bCs/>
-          <w:color w:val="002060"/>
-        </w:rPr>
-        <w:t xml:space="preserve">   +----&lt;&lt;&lt;&lt;---+</w:t>
+    </w:p>
+    <w:p>
+      <w:pPr>
+        <w:pStyle w:val="PlainText"/>
+        <w:rPr>
+          <w:rFonts w:ascii="Courier New" w:hAnsi="Courier New" w:cs="Courier New"/>
+          <w:b/>
+          <w:bCs/>
+          <w:color w:val="002060"/>
+        </w:rPr>
+      </w:pPr>
+      <w:r>
+        <w:rPr>
+          <w:rFonts w:ascii="Courier New" w:hAnsi="Courier New" w:cs="Courier New"/>
+          <w:b/>
+          <w:bCs/>
+          <w:color w:val="002060"/>
+        </w:rPr>
+        <w:t>8b402b1</w:t>
       </w:r>
     </w:p>
     <w:p>
@@ -330,7 +392,137 @@
           <w:bCs/>
           <w:color w:val="002060"/>
         </w:rPr>
-        <w:t>8b402b1</w:t>
+        <w:t xml:space="preserve">   +----&gt;&gt;&gt;---------&gt;&gt;&gt;----+</w:t>
+      </w:r>
+    </w:p>
+    <w:p>
+      <w:pPr>
+        <w:pStyle w:val="PlainText"/>
+        <w:rPr>
+          <w:rFonts w:ascii="Courier New" w:hAnsi="Courier New" w:cs="Courier New"/>
+          <w:b/>
+          <w:bCs/>
+          <w:color w:val="002060"/>
+        </w:rPr>
+      </w:pPr>
+      <w:r>
+        <w:rPr>
+          <w:rFonts w:ascii="Courier New" w:hAnsi="Courier New" w:cs="Courier New"/>
+          <w:b/>
+          <w:bCs/>
+          <w:color w:val="002060"/>
+        </w:rPr>
+        <w:t xml:space="preserve">   |                       |</w:t>
+      </w:r>
+    </w:p>
+    <w:p>
+      <w:pPr>
+        <w:pStyle w:val="PlainText"/>
+        <w:rPr>
+          <w:rFonts w:ascii="Courier New" w:hAnsi="Courier New" w:cs="Courier New"/>
+          <w:b/>
+          <w:bCs/>
+          <w:color w:val="002060"/>
+        </w:rPr>
+      </w:pPr>
+      <w:r>
+        <w:rPr>
+          <w:rFonts w:ascii="Courier New" w:hAnsi="Courier New" w:cs="Courier New"/>
+          <w:b/>
+          <w:bCs/>
+          <w:color w:val="002060"/>
+        </w:rPr>
+        <w:t xml:space="preserve">   |                    1d6c312</w:t>
+      </w:r>
+    </w:p>
+    <w:p>
+      <w:pPr>
+        <w:pStyle w:val="PlainText"/>
+        <w:rPr>
+          <w:rFonts w:ascii="Courier New" w:hAnsi="Courier New" w:cs="Courier New"/>
+          <w:b/>
+          <w:bCs/>
+          <w:color w:val="002060"/>
+        </w:rPr>
+      </w:pPr>
+      <w:r>
+        <w:rPr>
+          <w:rFonts w:ascii="Courier New" w:hAnsi="Courier New" w:cs="Courier New"/>
+          <w:b/>
+          <w:bCs/>
+          <w:color w:val="002060"/>
+        </w:rPr>
+        <w:t xml:space="preserve">   |                    </w:t>
+      </w:r>
+      <w:r>
+        <w:rPr>
+          <w:rFonts w:ascii="Courier New" w:hAnsi="Courier New" w:cs="Courier New"/>
+          <w:b/>
+          <w:bCs/>
+          <w:color w:val="002060"/>
+          <w:lang w:val="fr-FR"/>
+        </w:rPr>
+        <w:t>..* 4..</w:t>
+      </w:r>
+    </w:p>
+    <w:p>
+      <w:pPr>
+        <w:pStyle w:val="PlainText"/>
+        <w:rPr>
+          <w:rFonts w:ascii="Courier New" w:hAnsi="Courier New" w:cs="Courier New"/>
+          <w:b/>
+          <w:bCs/>
+          <w:color w:val="002060"/>
+        </w:rPr>
+      </w:pPr>
+      <w:r>
+        <w:rPr>
+          <w:rFonts w:ascii="Courier New" w:hAnsi="Courier New" w:cs="Courier New"/>
+          <w:b/>
+          <w:bCs/>
+          <w:color w:val="002060"/>
+        </w:rPr>
+        <w:t xml:space="preserve">   |                    c1042ff</w:t>
+      </w:r>
+    </w:p>
+    <w:p>
+      <w:pPr>
+        <w:pStyle w:val="PlainText"/>
+        <w:rPr>
+          <w:rFonts w:ascii="Courier New" w:hAnsi="Courier New" w:cs="Courier New"/>
+          <w:b/>
+          <w:bCs/>
+          <w:color w:val="002060"/>
+        </w:rPr>
+      </w:pPr>
+      <w:r>
+        <w:rPr>
+          <w:rFonts w:ascii="Courier New" w:hAnsi="Courier New" w:cs="Courier New"/>
+          <w:b/>
+          <w:bCs/>
+          <w:color w:val="002060"/>
+        </w:rPr>
+        <w:t xml:space="preserve">   |                       |</w:t>
+      </w:r>
+    </w:p>
+    <w:p>
+      <w:pPr>
+        <w:pStyle w:val="PlainText"/>
+        <w:rPr>
+          <w:rFonts w:ascii="Courier New" w:hAnsi="Courier New" w:cs="Courier New"/>
+          <w:b/>
+          <w:bCs/>
+          <w:color w:val="002060"/>
+        </w:rPr>
+      </w:pPr>
+      <w:r>
+        <w:rPr>
+          <w:rFonts w:ascii="Courier New" w:hAnsi="Courier New" w:cs="Courier New"/>
+          <w:b/>
+          <w:bCs/>
+          <w:color w:val="002060"/>
+        </w:rPr>
+        <w:t xml:space="preserve">   +----&lt;&lt;&lt;&lt;--------&lt;&lt;&lt;----+</w:t>
       </w:r>
     </w:p>
     <w:p>
@@ -352,25 +544,72 @@
         </w:rPr>
         <w:t xml:space="preserve">   |</w:t>
       </w:r>
-    </w:p>
-    <w:p>
-      <w:pPr>
-        <w:pStyle w:val="PlainText"/>
-        <w:rPr>
-          <w:rFonts w:ascii="Courier New" w:hAnsi="Courier New" w:cs="Courier New"/>
-          <w:b/>
-          <w:bCs/>
-          <w:color w:val="002060"/>
-        </w:rPr>
-      </w:pPr>
-      <w:r>
-        <w:rPr>
-          <w:rFonts w:ascii="Courier New" w:hAnsi="Courier New" w:cs="Courier New"/>
-          <w:b/>
-          <w:bCs/>
-          <w:color w:val="002060"/>
-        </w:rPr>
-        <w:t xml:space="preserve">   +----&gt;&gt;&gt;---------&gt;&gt;&gt;----+</w:t>
+      <w:r>
+        <w:rPr>
+          <w:rFonts w:ascii="Courier New" w:hAnsi="Courier New" w:cs="Courier New"/>
+          <w:b/>
+          <w:bCs/>
+          <w:color w:val="002060"/>
+        </w:rPr>
+        <w:t xml:space="preserve">                       |</w:t>
+      </w:r>
+    </w:p>
+    <w:p>
+      <w:pPr>
+        <w:pStyle w:val="PlainText"/>
+        <w:rPr>
+          <w:rFonts w:ascii="Courier New" w:hAnsi="Courier New" w:cs="Courier New"/>
+          <w:b/>
+          <w:bCs/>
+          <w:color w:val="002060"/>
+        </w:rPr>
+      </w:pPr>
+      <w:r>
+        <w:rPr>
+          <w:rFonts w:ascii="Courier New" w:hAnsi="Courier New" w:cs="Courier New"/>
+          <w:b/>
+          <w:bCs/>
+          <w:color w:val="002060"/>
+        </w:rPr>
+        <w:t>14b5a25</w:t>
+      </w:r>
+      <w:r>
+        <w:rPr>
+          <w:rFonts w:ascii="Courier New" w:hAnsi="Courier New" w:cs="Courier New"/>
+          <w:b/>
+          <w:bCs/>
+          <w:color w:val="002060"/>
+        </w:rPr>
+        <w:t xml:space="preserve">                    |</w:t>
+      </w:r>
+    </w:p>
+    <w:p>
+      <w:pPr>
+        <w:pStyle w:val="PlainText"/>
+        <w:rPr>
+          <w:rFonts w:ascii="Courier New" w:hAnsi="Courier New" w:cs="Courier New"/>
+          <w:b/>
+          <w:bCs/>
+          <w:color w:val="002060"/>
+        </w:rPr>
+      </w:pPr>
+      <w:r>
+        <w:rPr>
+          <w:rFonts w:ascii="Courier New" w:hAnsi="Courier New" w:cs="Courier New"/>
+          <w:b/>
+          <w:bCs/>
+          <w:color w:val="002060"/>
+        </w:rPr>
+        <w:t>6cdb593</w:t>
+      </w:r>
+      <w:r>
+        <w:rPr>
+          <w:rFonts w:ascii="Courier New" w:hAnsi="Courier New" w:cs="Courier New"/>
+          <w:b/>
+          <w:bCs/>
+          <w:color w:val="002060"/>
+        </w:rPr>
+        <w:t xml:space="preserve">                    |</w:t>
       </w:r>
     </w:p>
     <w:p>
@@ -410,69 +649,76 @@
           <w:bCs/>
           <w:color w:val="002060"/>
         </w:rPr>
-        <w:t xml:space="preserve">   |                    1d6c312</w:t>
-      </w:r>
-    </w:p>
-    <w:p>
-      <w:pPr>
-        <w:pStyle w:val="PlainText"/>
-        <w:rPr>
-          <w:rFonts w:ascii="Courier New" w:hAnsi="Courier New" w:cs="Courier New"/>
-          <w:b/>
-          <w:bCs/>
-          <w:color w:val="002060"/>
-          <w:lang w:val="nl-NL"/>
-        </w:rPr>
-      </w:pPr>
-      <w:r>
-        <w:rPr>
-          <w:rFonts w:ascii="Courier New" w:hAnsi="Courier New" w:cs="Courier New"/>
-          <w:b/>
-          <w:bCs/>
-          <w:color w:val="002060"/>
-          <w:lang w:val="nl-NL"/>
-        </w:rPr>
-        <w:t xml:space="preserve">   |       </w:t>
-      </w:r>
-      <w:r>
-        <w:rPr>
-          <w:rFonts w:ascii="Courier New" w:hAnsi="Courier New" w:cs="Courier New"/>
-          <w:b/>
-          <w:bCs/>
-          <w:color w:val="002060"/>
-          <w:lang w:val="nl-NL"/>
-        </w:rPr>
-        <w:t xml:space="preserve">            </w:t>
-      </w:r>
-      <w:r>
-        <w:rPr>
-          <w:rFonts w:ascii="Courier New" w:hAnsi="Courier New" w:cs="Courier New"/>
-          <w:b/>
-          <w:bCs/>
-          <w:color w:val="002060"/>
-          <w:lang w:val="nl-NL"/>
-        </w:rPr>
-        <w:t xml:space="preserve"> . . . .</w:t>
-      </w:r>
-    </w:p>
-    <w:p>
-      <w:pPr>
-        <w:pStyle w:val="PlainText"/>
-        <w:rPr>
-          <w:rFonts w:ascii="Courier New" w:hAnsi="Courier New" w:cs="Courier New"/>
-          <w:b/>
-          <w:bCs/>
-          <w:color w:val="002060"/>
-        </w:rPr>
-      </w:pPr>
-      <w:r>
-        <w:rPr>
-          <w:rFonts w:ascii="Courier New" w:hAnsi="Courier New" w:cs="Courier New"/>
-          <w:b/>
-          <w:bCs/>
-          <w:color w:val="002060"/>
-        </w:rPr>
-        <w:t xml:space="preserve">   |                    c1042ff</w:t>
+        <w:t xml:space="preserve">   |                    3822811</w:t>
+      </w:r>
+    </w:p>
+    <w:p>
+      <w:pPr>
+        <w:pStyle w:val="PlainText"/>
+        <w:rPr>
+          <w:rFonts w:ascii="Courier New" w:hAnsi="Courier New" w:cs="Courier New"/>
+          <w:b/>
+          <w:bCs/>
+          <w:color w:val="002060"/>
+        </w:rPr>
+      </w:pPr>
+      <w:r>
+        <w:rPr>
+          <w:rFonts w:ascii="Courier New" w:hAnsi="Courier New" w:cs="Courier New"/>
+          <w:b/>
+          <w:bCs/>
+          <w:color w:val="002060"/>
+        </w:rPr>
+        <w:t xml:space="preserve">   |                    </w:t>
+      </w:r>
+      <w:r>
+        <w:rPr>
+          <w:rFonts w:ascii="Courier New" w:hAnsi="Courier New" w:cs="Courier New"/>
+          <w:b/>
+          <w:bCs/>
+          <w:color w:val="002060"/>
+        </w:rPr>
+        <w:t>..* 4..</w:t>
+      </w:r>
+    </w:p>
+    <w:p>
+      <w:pPr>
+        <w:pStyle w:val="PlainText"/>
+        <w:rPr>
+          <w:rFonts w:ascii="Courier New" w:hAnsi="Courier New" w:cs="Courier New"/>
+          <w:b/>
+          <w:bCs/>
+          <w:color w:val="002060"/>
+        </w:rPr>
+      </w:pPr>
+      <w:r>
+        <w:rPr>
+          <w:rFonts w:ascii="Courier New" w:hAnsi="Courier New" w:cs="Courier New"/>
+          <w:b/>
+          <w:bCs/>
+          <w:color w:val="002060"/>
+        </w:rPr>
+        <w:t xml:space="preserve">   |                    3f5da30</w:t>
+      </w:r>
+    </w:p>
+    <w:p>
+      <w:pPr>
+        <w:pStyle w:val="PlainText"/>
+        <w:rPr>
+          <w:rFonts w:ascii="Courier New" w:hAnsi="Courier New" w:cs="Courier New"/>
+          <w:b/>
+          <w:bCs/>
+          <w:color w:val="002060"/>
+        </w:rPr>
+      </w:pPr>
+      <w:r>
+        <w:rPr>
+          <w:rFonts w:ascii="Courier New" w:hAnsi="Courier New" w:cs="Courier New"/>
+          <w:b/>
+          <w:bCs/>
+          <w:color w:val="002060"/>
+        </w:rPr>
+        <w:t>56617ae                    |</w:t>
       </w:r>
     </w:p>
     <w:p>
@@ -532,93 +778,6 @@
           <w:bCs/>
           <w:color w:val="002060"/>
         </w:rPr>
-        <w:t xml:space="preserve">   |</w:t>
-      </w:r>
-      <w:r>
-        <w:rPr>
-          <w:rFonts w:ascii="Courier New" w:hAnsi="Courier New" w:cs="Courier New"/>
-          <w:b/>
-          <w:bCs/>
-          <w:color w:val="002060"/>
-        </w:rPr>
-        <w:t xml:space="preserve">                       |</w:t>
-      </w:r>
-    </w:p>
-    <w:p>
-      <w:pPr>
-        <w:pStyle w:val="PlainText"/>
-        <w:rPr>
-          <w:rFonts w:ascii="Courier New" w:hAnsi="Courier New" w:cs="Courier New"/>
-          <w:b/>
-          <w:bCs/>
-          <w:color w:val="002060"/>
-        </w:rPr>
-      </w:pPr>
-      <w:r>
-        <w:rPr>
-          <w:rFonts w:ascii="Courier New" w:hAnsi="Courier New" w:cs="Courier New"/>
-          <w:b/>
-          <w:bCs/>
-          <w:color w:val="002060"/>
-        </w:rPr>
-        <w:t>14b5a25</w:t>
-      </w:r>
-      <w:r>
-        <w:rPr>
-          <w:rFonts w:ascii="Courier New" w:hAnsi="Courier New" w:cs="Courier New"/>
-          <w:b/>
-          <w:bCs/>
-          <w:color w:val="002060"/>
-        </w:rPr>
-        <w:t xml:space="preserve">                    |</w:t>
-      </w:r>
-    </w:p>
-    <w:p>
-      <w:pPr>
-        <w:pStyle w:val="PlainText"/>
-        <w:rPr>
-          <w:rFonts w:ascii="Courier New" w:hAnsi="Courier New" w:cs="Courier New"/>
-          <w:b/>
-          <w:bCs/>
-          <w:color w:val="002060"/>
-        </w:rPr>
-      </w:pPr>
-      <w:r>
-        <w:rPr>
-          <w:rFonts w:ascii="Courier New" w:hAnsi="Courier New" w:cs="Courier New"/>
-          <w:b/>
-          <w:bCs/>
-          <w:color w:val="002060"/>
-        </w:rPr>
-        <w:t>6cdb593</w:t>
-      </w:r>
-      <w:r>
-        <w:rPr>
-          <w:rFonts w:ascii="Courier New" w:hAnsi="Courier New" w:cs="Courier New"/>
-          <w:b/>
-          <w:bCs/>
-          <w:color w:val="002060"/>
-        </w:rPr>
-        <w:t xml:space="preserve">                    |</w:t>
-      </w:r>
-    </w:p>
-    <w:p>
-      <w:pPr>
-        <w:pStyle w:val="PlainText"/>
-        <w:rPr>
-          <w:rFonts w:ascii="Courier New" w:hAnsi="Courier New" w:cs="Courier New"/>
-          <w:b/>
-          <w:bCs/>
-          <w:color w:val="002060"/>
-        </w:rPr>
-      </w:pPr>
-      <w:r>
-        <w:rPr>
-          <w:rFonts w:ascii="Courier New" w:hAnsi="Courier New" w:cs="Courier New"/>
-          <w:b/>
-          <w:bCs/>
-          <w:color w:val="002060"/>
-        </w:rPr>
         <w:t xml:space="preserve">   |                       |</w:t>
       </w:r>
     </w:p>
@@ -639,69 +798,135 @@
           <w:bCs/>
           <w:color w:val="002060"/>
         </w:rPr>
-        <w:t xml:space="preserve">   |                    3822811</w:t>
-      </w:r>
-    </w:p>
-    <w:p>
-      <w:pPr>
-        <w:pStyle w:val="PlainText"/>
-        <w:rPr>
-          <w:rFonts w:ascii="Courier New" w:hAnsi="Courier New" w:cs="Courier New"/>
-          <w:b/>
-          <w:bCs/>
-          <w:color w:val="002060"/>
-          <w:lang w:val="nl-NL"/>
-        </w:rPr>
-      </w:pPr>
-      <w:r>
-        <w:rPr>
-          <w:rFonts w:ascii="Courier New" w:hAnsi="Courier New" w:cs="Courier New"/>
-          <w:b/>
-          <w:bCs/>
-          <w:color w:val="002060"/>
-          <w:lang w:val="nl-NL"/>
-        </w:rPr>
-        <w:t xml:space="preserve">   |                    . . . .</w:t>
-      </w:r>
-    </w:p>
-    <w:p>
-      <w:pPr>
-        <w:pStyle w:val="PlainText"/>
-        <w:rPr>
-          <w:rFonts w:ascii="Courier New" w:hAnsi="Courier New" w:cs="Courier New"/>
-          <w:b/>
-          <w:bCs/>
-          <w:color w:val="002060"/>
-        </w:rPr>
-      </w:pPr>
-      <w:r>
-        <w:rPr>
-          <w:rFonts w:ascii="Courier New" w:hAnsi="Courier New" w:cs="Courier New"/>
-          <w:b/>
-          <w:bCs/>
-          <w:color w:val="002060"/>
-        </w:rPr>
-        <w:t xml:space="preserve">   |                    3f5da30</w:t>
-      </w:r>
-    </w:p>
-    <w:p>
-      <w:pPr>
-        <w:pStyle w:val="PlainText"/>
-        <w:rPr>
-          <w:rFonts w:ascii="Courier New" w:hAnsi="Courier New" w:cs="Courier New"/>
-          <w:b/>
-          <w:bCs/>
-          <w:color w:val="002060"/>
-        </w:rPr>
-      </w:pPr>
-      <w:r>
-        <w:rPr>
-          <w:rFonts w:ascii="Courier New" w:hAnsi="Courier New" w:cs="Courier New"/>
-          <w:b/>
-          <w:bCs/>
-          <w:color w:val="002060"/>
-        </w:rPr>
-        <w:t>56617ae                    |</w:t>
+        <w:t>c278ff5                    |</w:t>
+      </w:r>
+    </w:p>
+    <w:p>
+      <w:pPr>
+        <w:pStyle w:val="PlainText"/>
+        <w:rPr>
+          <w:rFonts w:ascii="Courier New" w:hAnsi="Courier New" w:cs="Courier New"/>
+          <w:b/>
+          <w:bCs/>
+          <w:color w:val="002060"/>
+        </w:rPr>
+      </w:pPr>
+      <w:r>
+        <w:rPr>
+          <w:rFonts w:ascii="Courier New" w:hAnsi="Courier New" w:cs="Courier New"/>
+          <w:b/>
+          <w:bCs/>
+          <w:color w:val="002060"/>
+        </w:rPr>
+        <w:t xml:space="preserve">   |                    </w:t>
+      </w:r>
+      <w:r>
+        <w:rPr>
+          <w:rFonts w:ascii="Courier New" w:hAnsi="Courier New" w:cs="Courier New"/>
+          <w:b/>
+          <w:bCs/>
+          <w:color w:val="002060"/>
+        </w:rPr>
+        <w:t>4ba890c</w:t>
+      </w:r>
+    </w:p>
+    <w:p>
+      <w:pPr>
+        <w:pStyle w:val="PlainText"/>
+        <w:rPr>
+          <w:rFonts w:ascii="Courier New" w:hAnsi="Courier New" w:cs="Courier New"/>
+          <w:b/>
+          <w:bCs/>
+          <w:color w:val="002060"/>
+        </w:rPr>
+      </w:pPr>
+      <w:r>
+        <w:rPr>
+          <w:rFonts w:ascii="Courier New" w:hAnsi="Courier New" w:cs="Courier New"/>
+          <w:b/>
+          <w:bCs/>
+          <w:color w:val="002060"/>
+        </w:rPr>
+        <w:t xml:space="preserve">   |                    </w:t>
+      </w:r>
+      <w:r>
+        <w:rPr>
+          <w:rFonts w:ascii="Courier New" w:hAnsi="Courier New" w:cs="Courier New"/>
+          <w:b/>
+          <w:bCs/>
+          <w:color w:val="002060"/>
+        </w:rPr>
+        <w:t xml:space="preserve">..* </w:t>
+      </w:r>
+      <w:r>
+        <w:rPr>
+          <w:rFonts w:ascii="Courier New" w:hAnsi="Courier New" w:cs="Courier New"/>
+          <w:b/>
+          <w:bCs/>
+          <w:color w:val="002060"/>
+          <w:lang w:val="fr-FR"/>
+        </w:rPr>
+        <w:t>7..</w:t>
+      </w:r>
+    </w:p>
+    <w:p>
+      <w:pPr>
+        <w:pStyle w:val="PlainText"/>
+        <w:rPr>
+          <w:rFonts w:ascii="Courier New" w:hAnsi="Courier New" w:cs="Courier New"/>
+          <w:b/>
+          <w:bCs/>
+          <w:color w:val="002060"/>
+        </w:rPr>
+      </w:pPr>
+      <w:r>
+        <w:rPr>
+          <w:rFonts w:ascii="Courier New" w:hAnsi="Courier New" w:cs="Courier New"/>
+          <w:b/>
+          <w:bCs/>
+          <w:color w:val="002060"/>
+        </w:rPr>
+        <w:t xml:space="preserve">   |                    e89f4b0</w:t>
+      </w:r>
+    </w:p>
+    <w:p>
+      <w:pPr>
+        <w:pStyle w:val="PlainText"/>
+        <w:rPr>
+          <w:rFonts w:ascii="Courier New" w:hAnsi="Courier New" w:cs="Courier New"/>
+          <w:b/>
+          <w:bCs/>
+          <w:color w:val="002060"/>
+        </w:rPr>
+      </w:pPr>
+      <w:r>
+        <w:rPr>
+          <w:rFonts w:ascii="Courier New" w:hAnsi="Courier New" w:cs="Courier New"/>
+          <w:b/>
+          <w:bCs/>
+          <w:color w:val="002060"/>
+        </w:rPr>
+        <w:t>25a14dc                    |</w:t>
+      </w:r>
+    </w:p>
+    <w:p>
+      <w:pPr>
+        <w:pStyle w:val="PlainText"/>
+        <w:rPr>
+          <w:rFonts w:ascii="Courier New" w:hAnsi="Courier New" w:cs="Courier New"/>
+          <w:b/>
+          <w:bCs/>
+          <w:color w:val="002060"/>
+        </w:rPr>
+      </w:pPr>
+      <w:r>
+        <w:rPr>
+          <w:rFonts w:ascii="Courier New" w:hAnsi="Courier New" w:cs="Courier New"/>
+          <w:b/>
+          <w:bCs/>
+          <w:color w:val="002060"/>
+        </w:rPr>
+        <w:t xml:space="preserve">   |                    486ec64</w:t>
       </w:r>
     </w:p>
     <w:p>
@@ -781,205 +1006,27 @@
           <w:bCs/>
           <w:color w:val="002060"/>
         </w:rPr>
-        <w:t>c278ff5                    |</w:t>
-      </w:r>
-    </w:p>
-    <w:p>
-      <w:pPr>
-        <w:pStyle w:val="PlainText"/>
-        <w:rPr>
-          <w:rFonts w:ascii="Courier New" w:hAnsi="Courier New" w:cs="Courier New"/>
-          <w:b/>
-          <w:bCs/>
-          <w:color w:val="002060"/>
-        </w:rPr>
-      </w:pPr>
-      <w:r>
-        <w:rPr>
-          <w:rFonts w:ascii="Courier New" w:hAnsi="Courier New" w:cs="Courier New"/>
-          <w:b/>
-          <w:bCs/>
-          <w:color w:val="002060"/>
-        </w:rPr>
-        <w:t xml:space="preserve">   |                    </w:t>
-      </w:r>
-      <w:r>
-        <w:rPr>
-          <w:rFonts w:ascii="Courier New" w:hAnsi="Courier New" w:cs="Courier New"/>
-          <w:b/>
-          <w:bCs/>
-          <w:color w:val="002060"/>
-        </w:rPr>
-        <w:t>4ba890c</w:t>
-      </w:r>
-    </w:p>
-    <w:p>
-      <w:pPr>
-        <w:pStyle w:val="PlainText"/>
-        <w:rPr>
-          <w:rFonts w:ascii="Courier New" w:hAnsi="Courier New" w:cs="Courier New"/>
-          <w:b/>
-          <w:bCs/>
-          <w:color w:val="002060"/>
-        </w:rPr>
-      </w:pPr>
-      <w:r>
-        <w:rPr>
-          <w:rFonts w:ascii="Courier New" w:hAnsi="Courier New" w:cs="Courier New"/>
-          <w:b/>
-          <w:bCs/>
-          <w:color w:val="002060"/>
-        </w:rPr>
-        <w:t xml:space="preserve">   |                    </w:t>
-      </w:r>
-      <w:r>
-        <w:rPr>
-          <w:rFonts w:ascii="Courier New" w:hAnsi="Courier New" w:cs="Courier New"/>
-          <w:b/>
-          <w:bCs/>
-          <w:color w:val="002060"/>
-        </w:rPr>
-        <w:t>ee7ea20</w:t>
-      </w:r>
-    </w:p>
-    <w:p>
-      <w:pPr>
-        <w:pStyle w:val="PlainText"/>
-        <w:rPr>
-          <w:rFonts w:ascii="Courier New" w:hAnsi="Courier New" w:cs="Courier New"/>
-          <w:b/>
-          <w:bCs/>
-          <w:color w:val="002060"/>
-        </w:rPr>
-      </w:pPr>
-      <w:r>
-        <w:rPr>
-          <w:rFonts w:ascii="Courier New" w:hAnsi="Courier New" w:cs="Courier New"/>
-          <w:b/>
-          <w:bCs/>
-          <w:color w:val="002060"/>
-        </w:rPr>
-        <w:t xml:space="preserve">   |                    44a31c7</w:t>
-      </w:r>
-    </w:p>
-    <w:p>
-      <w:pPr>
-        <w:pStyle w:val="PlainText"/>
-        <w:rPr>
-          <w:rFonts w:ascii="Courier New" w:hAnsi="Courier New" w:cs="Courier New"/>
-          <w:b/>
-          <w:bCs/>
-          <w:color w:val="002060"/>
-        </w:rPr>
-      </w:pPr>
-      <w:r>
-        <w:rPr>
-          <w:rFonts w:ascii="Courier New" w:hAnsi="Courier New" w:cs="Courier New"/>
-          <w:b/>
-          <w:bCs/>
-          <w:color w:val="002060"/>
-        </w:rPr>
-        <w:t xml:space="preserve">   |                    d319ad5</w:t>
-      </w:r>
-    </w:p>
-    <w:p>
-      <w:pPr>
-        <w:pStyle w:val="PlainText"/>
-        <w:rPr>
-          <w:rFonts w:ascii="Courier New" w:hAnsi="Courier New" w:cs="Courier New"/>
-          <w:b/>
-          <w:bCs/>
-          <w:color w:val="002060"/>
-        </w:rPr>
-      </w:pPr>
-      <w:r>
-        <w:rPr>
-          <w:rFonts w:ascii="Courier New" w:hAnsi="Courier New" w:cs="Courier New"/>
-          <w:b/>
-          <w:bCs/>
-          <w:color w:val="002060"/>
-        </w:rPr>
-        <w:t xml:space="preserve">   |                    1c65a9c</w:t>
-      </w:r>
-    </w:p>
-    <w:p>
-      <w:pPr>
-        <w:pStyle w:val="PlainText"/>
-        <w:rPr>
-          <w:rFonts w:ascii="Courier New" w:hAnsi="Courier New" w:cs="Courier New"/>
-          <w:b/>
-          <w:bCs/>
-          <w:color w:val="002060"/>
-        </w:rPr>
-      </w:pPr>
-      <w:r>
-        <w:rPr>
-          <w:rFonts w:ascii="Courier New" w:hAnsi="Courier New" w:cs="Courier New"/>
-          <w:b/>
-          <w:bCs/>
-          <w:color w:val="002060"/>
-        </w:rPr>
-        <w:t xml:space="preserve">   |                    07b0e68</w:t>
-      </w:r>
-    </w:p>
-    <w:p>
-      <w:pPr>
-        <w:pStyle w:val="PlainText"/>
-        <w:rPr>
-          <w:rFonts w:ascii="Courier New" w:hAnsi="Courier New" w:cs="Courier New"/>
-          <w:b/>
-          <w:bCs/>
-          <w:color w:val="002060"/>
-        </w:rPr>
-      </w:pPr>
-      <w:r>
-        <w:rPr>
-          <w:rFonts w:ascii="Courier New" w:hAnsi="Courier New" w:cs="Courier New"/>
-          <w:b/>
-          <w:bCs/>
-          <w:color w:val="002060"/>
-        </w:rPr>
-        <w:t xml:space="preserve">   |                    e5b84e5</w:t>
-      </w:r>
-    </w:p>
-    <w:p>
-      <w:pPr>
-        <w:pStyle w:val="PlainText"/>
-        <w:rPr>
-          <w:rFonts w:ascii="Courier New" w:hAnsi="Courier New" w:cs="Courier New"/>
-          <w:b/>
-          <w:bCs/>
-          <w:color w:val="002060"/>
-        </w:rPr>
-      </w:pPr>
-      <w:r>
-        <w:rPr>
-          <w:rFonts w:ascii="Courier New" w:hAnsi="Courier New" w:cs="Courier New"/>
-          <w:b/>
-          <w:bCs/>
-          <w:color w:val="002060"/>
-        </w:rPr>
-        <w:t xml:space="preserve">   |                    a8958bb</w:t>
-      </w:r>
-    </w:p>
-    <w:p>
-      <w:pPr>
-        <w:pStyle w:val="PlainText"/>
-        <w:rPr>
-          <w:rFonts w:ascii="Courier New" w:hAnsi="Courier New" w:cs="Courier New"/>
-          <w:b/>
-          <w:bCs/>
-          <w:color w:val="002060"/>
-        </w:rPr>
-      </w:pPr>
-      <w:r>
-        <w:rPr>
-          <w:rFonts w:ascii="Courier New" w:hAnsi="Courier New" w:cs="Courier New"/>
-          <w:b/>
-          <w:bCs/>
-          <w:color w:val="002060"/>
-        </w:rPr>
-        <w:t xml:space="preserve">   |                    e89f4b0</w:t>
+        <w:t>6ed91f1                    |</w:t>
+      </w:r>
+    </w:p>
+    <w:p>
+      <w:pPr>
+        <w:pStyle w:val="PlainText"/>
+        <w:rPr>
+          <w:rFonts w:ascii="Courier New" w:hAnsi="Courier New" w:cs="Courier New"/>
+          <w:b/>
+          <w:bCs/>
+          <w:color w:val="002060"/>
+        </w:rPr>
+      </w:pPr>
+      <w:r>
+        <w:rPr>
+          <w:rFonts w:ascii="Courier New" w:hAnsi="Courier New" w:cs="Courier New"/>
+          <w:b/>
+          <w:bCs/>
+          <w:color w:val="002060"/>
+        </w:rPr>
+        <w:t xml:space="preserve">   |                    1704580</w:t>
       </w:r>
     </w:p>
     <w:sectPr>

</xml_diff>